<commit_message>
Second commit for physical code
</commit_message>
<xml_diff>
--- a/docs/SRS_Group2_Vending_Machine_Updated.docx
+++ b/docs/SRS_Group2_Vending_Machine_Updated.docx
@@ -1887,7 +1887,21 @@
               <w:rPr>
                 <w:lang w:val="en-SG"/>
               </w:rPr>
-              <w:t>15th  June 2024</w:t>
+              <w:t>15</w:t>
+            </w:r>
+            <w:proofErr w:type="gramStart"/>
+            <w:r>
+              <w:rPr>
+                <w:lang w:val="en-SG"/>
+              </w:rPr>
+              <w:t>th  June</w:t>
+            </w:r>
+            <w:proofErr w:type="gramEnd"/>
+            <w:r>
+              <w:rPr>
+                <w:lang w:val="en-SG"/>
+              </w:rPr>
+              <w:t xml:space="preserve"> 2024</w:t>
             </w:r>
           </w:p>
         </w:tc>
@@ -1982,6 +1996,7 @@
               </w:rPr>
               <w:t>16</w:t>
             </w:r>
+            <w:proofErr w:type="gramStart"/>
             <w:r>
               <w:rPr>
                 <w:vertAlign w:val="superscript"/>
@@ -1993,7 +2008,14 @@
               <w:rPr>
                 <w:lang w:val="en-SG"/>
               </w:rPr>
-              <w:t xml:space="preserve">  June 2024</w:t>
+              <w:t xml:space="preserve">  June</w:t>
+            </w:r>
+            <w:proofErr w:type="gramEnd"/>
+            <w:r>
+              <w:rPr>
+                <w:lang w:val="en-SG"/>
+              </w:rPr>
+              <w:t xml:space="preserve"> 2024</w:t>
             </w:r>
           </w:p>
         </w:tc>
@@ -2267,12 +2289,14 @@
                 <w:lang w:val="en-SG"/>
               </w:rPr>
             </w:pPr>
+            <w:proofErr w:type="spellStart"/>
             <w:r>
               <w:rPr>
                 <w:lang w:val="en-SG"/>
               </w:rPr>
               <w:t>Kayshavv</w:t>
             </w:r>
+            <w:proofErr w:type="spellEnd"/>
           </w:p>
         </w:tc>
         <w:tc>
@@ -2291,6 +2315,7 @@
               </w:rPr>
               <w:t>24</w:t>
             </w:r>
+            <w:proofErr w:type="gramStart"/>
             <w:r>
               <w:rPr>
                 <w:vertAlign w:val="superscript"/>
@@ -2302,7 +2327,14 @@
               <w:rPr>
                 <w:lang w:val="en-SG"/>
               </w:rPr>
-              <w:t xml:space="preserve">  June 2024</w:t>
+              <w:t xml:space="preserve">  June</w:t>
+            </w:r>
+            <w:proofErr w:type="gramEnd"/>
+            <w:r>
+              <w:rPr>
+                <w:lang w:val="en-SG"/>
+              </w:rPr>
+              <w:t xml:space="preserve"> 2024</w:t>
             </w:r>
           </w:p>
         </w:tc>
@@ -2403,7 +2435,13 @@
               <w:rPr>
                 <w:lang w:val="en-SG"/>
               </w:rPr>
-              <w:t>11</w:t>
+              <w:t>1</w:t>
+            </w:r>
+            <w:r>
+              <w:rPr>
+                <w:lang w:val="en-SG"/>
+              </w:rPr>
+              <w:t>3</w:t>
             </w:r>
             <w:r>
               <w:rPr>
@@ -2515,6 +2553,7 @@
         <w:t xml:space="preserve">This SRS document describes the System Requirements and Software Design for an IoT Smart Vending </w:t>
       </w:r>
       <w:bookmarkStart w:id="3" w:name="_Int_B6X6IiDJ"/>
+      <w:proofErr w:type="gramStart"/>
       <w:r>
         <w:rPr>
           <w:lang w:val="en-SG"/>
@@ -2522,6 +2561,7 @@
         <w:t>Machine</w:t>
       </w:r>
       <w:bookmarkEnd w:id="3"/>
+      <w:proofErr w:type="gramEnd"/>
       <w:r>
         <w:rPr>
           <w:lang w:val="en-SG"/>
@@ -4012,10 +4052,10 @@
         </w:rPr>
         <w:lastRenderedPageBreak/>
         <w:drawing>
-          <wp:inline distT="0" distB="0" distL="0" distR="0" wp14:anchorId="23407818" wp14:editId="3D0CAAFA">
-            <wp:extent cx="5731510" cy="7799705"/>
-            <wp:effectExtent l="0" t="0" r="2540" b="0"/>
-            <wp:docPr id="1048204779" name="Picture 1" descr="A diagram of a flowchart&#10;&#10;Description automatically generated"/>
+          <wp:inline distT="0" distB="0" distL="0" distR="0" wp14:anchorId="422F48FF" wp14:editId="285931BC">
+            <wp:extent cx="4058216" cy="6144482"/>
+            <wp:effectExtent l="0" t="0" r="0" b="8890"/>
+            <wp:docPr id="346554110" name="Picture 1" descr="A diagram of a computer process&#10;&#10;Description automatically generated"/>
             <wp:cNvGraphicFramePr>
               <a:graphicFrameLocks xmlns:a="http://schemas.openxmlformats.org/drawingml/2006/main" noChangeAspect="1"/>
             </wp:cNvGraphicFramePr>
@@ -4023,7 +4063,7 @@
               <a:graphicData uri="http://schemas.openxmlformats.org/drawingml/2006/picture">
                 <pic:pic xmlns:pic="http://schemas.openxmlformats.org/drawingml/2006/picture">
                   <pic:nvPicPr>
-                    <pic:cNvPr id="1048204779" name="Picture 1" descr="A diagram of a flowchart&#10;&#10;Description automatically generated"/>
+                    <pic:cNvPr id="346554110" name="Picture 1" descr="A diagram of a computer process&#10;&#10;Description automatically generated"/>
                     <pic:cNvPicPr/>
                   </pic:nvPicPr>
                   <pic:blipFill>
@@ -4035,7 +4075,7 @@
                   <pic:spPr>
                     <a:xfrm>
                       <a:off x="0" y="0"/>
-                      <a:ext cx="5731510" cy="7799705"/>
+                      <a:ext cx="4058216" cy="6144482"/>
                     </a:xfrm>
                     <a:prstGeom prst="rect">
                       <a:avLst/>
@@ -4141,7 +4181,17 @@
                 <w:color w:val="auto"/>
                 <w:lang w:val="en-US"/>
               </w:rPr>
-              <w:t>13</w:t>
+              <w:t>1</w:t>
+            </w:r>
+            <w:r>
+              <w:rPr>
+                <w:rFonts w:asciiTheme="minorHAnsi" w:eastAsiaTheme="minorEastAsia" w:hAnsiTheme="minorHAnsi" w:cstheme="minorBidi"/>
+                <w:b/>
+                <w:bCs/>
+                <w:color w:val="auto"/>
+                <w:lang w:val="en-US"/>
+              </w:rPr>
+              <w:t>2</w:t>
             </w:r>
           </w:p>
         </w:tc>
@@ -4260,10 +4310,10 @@
           <w:lang w:val="en-US"/>
         </w:rPr>
         <w:drawing>
-          <wp:inline distT="0" distB="0" distL="0" distR="0" wp14:anchorId="4E4E86B2" wp14:editId="447C4FF8">
-            <wp:extent cx="5296639" cy="7906853"/>
-            <wp:effectExtent l="0" t="0" r="0" b="0"/>
-            <wp:docPr id="781012849" name="Picture 1" descr="A diagram of a computer flowchart&#10;&#10;Description automatically generated"/>
+          <wp:inline distT="0" distB="0" distL="0" distR="0" wp14:anchorId="269D1C9F" wp14:editId="1874456D">
+            <wp:extent cx="4134427" cy="6068272"/>
+            <wp:effectExtent l="0" t="0" r="0" b="8890"/>
+            <wp:docPr id="70121730" name="Picture 1" descr="A diagram of a computer flowchart&#10;&#10;Description automatically generated"/>
             <wp:cNvGraphicFramePr>
               <a:graphicFrameLocks xmlns:a="http://schemas.openxmlformats.org/drawingml/2006/main" noChangeAspect="1"/>
             </wp:cNvGraphicFramePr>
@@ -4271,7 +4321,7 @@
               <a:graphicData uri="http://schemas.openxmlformats.org/drawingml/2006/picture">
                 <pic:pic xmlns:pic="http://schemas.openxmlformats.org/drawingml/2006/picture">
                   <pic:nvPicPr>
-                    <pic:cNvPr id="781012849" name="Picture 1" descr="A diagram of a computer flowchart&#10;&#10;Description automatically generated"/>
+                    <pic:cNvPr id="70121730" name="Picture 1" descr="A diagram of a computer flowchart&#10;&#10;Description automatically generated"/>
                     <pic:cNvPicPr/>
                   </pic:nvPicPr>
                   <pic:blipFill>
@@ -4283,7 +4333,7 @@
                   <pic:spPr>
                     <a:xfrm>
                       <a:off x="0" y="0"/>
-                      <a:ext cx="5296639" cy="7906853"/>
+                      <a:ext cx="4134427" cy="6068272"/>
                     </a:xfrm>
                     <a:prstGeom prst="rect">
                       <a:avLst/>
@@ -4295,6 +4345,74 @@
           </wp:inline>
         </w:drawing>
       </w:r>
+    </w:p>
+    <w:p>
+      <w:pPr>
+        <w:widowControl w:val="0"/>
+        <w:tabs>
+          <w:tab w:val="left" w:pos="1560"/>
+        </w:tabs>
+        <w:spacing w:before="61"/>
+        <w:ind w:right="480"/>
+        <w:rPr>
+          <w:rFonts w:ascii="Calibri Light" w:eastAsia="Calibri Light" w:hAnsi="Calibri Light" w:cs="Calibri Light"/>
+          <w:color w:val="1F4D78"/>
+          <w:sz w:val="24"/>
+          <w:szCs w:val="24"/>
+          <w:lang w:val="en-US"/>
+        </w:rPr>
+      </w:pPr>
+    </w:p>
+    <w:p>
+      <w:pPr>
+        <w:widowControl w:val="0"/>
+        <w:tabs>
+          <w:tab w:val="left" w:pos="1560"/>
+        </w:tabs>
+        <w:spacing w:before="61"/>
+        <w:ind w:right="480"/>
+        <w:rPr>
+          <w:rFonts w:ascii="Calibri Light" w:eastAsia="Calibri Light" w:hAnsi="Calibri Light" w:cs="Calibri Light"/>
+          <w:color w:val="1F4D78"/>
+          <w:sz w:val="24"/>
+          <w:szCs w:val="24"/>
+          <w:lang w:val="en-US"/>
+        </w:rPr>
+      </w:pPr>
+    </w:p>
+    <w:p>
+      <w:pPr>
+        <w:widowControl w:val="0"/>
+        <w:tabs>
+          <w:tab w:val="left" w:pos="1560"/>
+        </w:tabs>
+        <w:spacing w:before="61"/>
+        <w:ind w:right="480"/>
+        <w:rPr>
+          <w:rFonts w:ascii="Calibri Light" w:eastAsia="Calibri Light" w:hAnsi="Calibri Light" w:cs="Calibri Light"/>
+          <w:color w:val="1F4D78"/>
+          <w:sz w:val="24"/>
+          <w:szCs w:val="24"/>
+          <w:lang w:val="en-US"/>
+        </w:rPr>
+      </w:pPr>
+    </w:p>
+    <w:p>
+      <w:pPr>
+        <w:widowControl w:val="0"/>
+        <w:tabs>
+          <w:tab w:val="left" w:pos="1560"/>
+        </w:tabs>
+        <w:spacing w:before="61"/>
+        <w:ind w:right="480"/>
+        <w:rPr>
+          <w:rFonts w:ascii="Calibri Light" w:eastAsia="Calibri Light" w:hAnsi="Calibri Light" w:cs="Calibri Light"/>
+          <w:color w:val="1F4D78"/>
+          <w:sz w:val="24"/>
+          <w:szCs w:val="24"/>
+          <w:lang w:val="en-US"/>
+        </w:rPr>
+      </w:pPr>
     </w:p>
     <w:p>
       <w:pPr>
@@ -4412,7 +4530,7 @@
                 <w:bCs/>
                 <w:lang w:val="en-US"/>
               </w:rPr>
-              <w:t>3</w:t>
+              <w:t>1</w:t>
             </w:r>
           </w:p>
         </w:tc>
@@ -4519,10 +4637,10 @@
           <w:lang w:val="en-US"/>
         </w:rPr>
         <w:drawing>
-          <wp:inline distT="0" distB="0" distL="0" distR="0" wp14:anchorId="5E0E72E2" wp14:editId="7EF12865">
-            <wp:extent cx="5144218" cy="7087589"/>
-            <wp:effectExtent l="0" t="0" r="0" b="0"/>
-            <wp:docPr id="66858680" name="Picture 1" descr="A diagram of a computer process&#10;&#10;Description automatically generated"/>
+          <wp:inline distT="0" distB="0" distL="0" distR="0" wp14:anchorId="1E567E95" wp14:editId="5B2C6A14">
+            <wp:extent cx="4086795" cy="5525271"/>
+            <wp:effectExtent l="0" t="0" r="9525" b="0"/>
+            <wp:docPr id="2114334325" name="Picture 1" descr="A diagram of a computer program&#10;&#10;Description automatically generated"/>
             <wp:cNvGraphicFramePr>
               <a:graphicFrameLocks xmlns:a="http://schemas.openxmlformats.org/drawingml/2006/main" noChangeAspect="1"/>
             </wp:cNvGraphicFramePr>
@@ -4530,7 +4648,7 @@
               <a:graphicData uri="http://schemas.openxmlformats.org/drawingml/2006/picture">
                 <pic:pic xmlns:pic="http://schemas.openxmlformats.org/drawingml/2006/picture">
                   <pic:nvPicPr>
-                    <pic:cNvPr id="66858680" name="Picture 1" descr="A diagram of a computer process&#10;&#10;Description automatically generated"/>
+                    <pic:cNvPr id="2114334325" name="Picture 1" descr="A diagram of a computer program&#10;&#10;Description automatically generated"/>
                     <pic:cNvPicPr/>
                   </pic:nvPicPr>
                   <pic:blipFill>
@@ -4542,7 +4660,7 @@
                   <pic:spPr>
                     <a:xfrm>
                       <a:off x="0" y="0"/>
-                      <a:ext cx="5144218" cy="7087589"/>
+                      <a:ext cx="4086795" cy="5525271"/>
                     </a:xfrm>
                     <a:prstGeom prst="rect">
                       <a:avLst/>
@@ -4554,6 +4672,81 @@
           </wp:inline>
         </w:drawing>
       </w:r>
+    </w:p>
+    <w:p>
+      <w:pPr>
+        <w:widowControl w:val="0"/>
+        <w:tabs>
+          <w:tab w:val="left" w:pos="1560"/>
+        </w:tabs>
+        <w:spacing w:before="61"/>
+        <w:rPr>
+          <w:rFonts w:eastAsiaTheme="minorEastAsia"/>
+          <w:sz w:val="24"/>
+          <w:szCs w:val="24"/>
+          <w:lang w:val="en-US"/>
+        </w:rPr>
+      </w:pPr>
+    </w:p>
+    <w:p>
+      <w:pPr>
+        <w:widowControl w:val="0"/>
+        <w:tabs>
+          <w:tab w:val="left" w:pos="1560"/>
+        </w:tabs>
+        <w:spacing w:before="61"/>
+        <w:rPr>
+          <w:rFonts w:eastAsiaTheme="minorEastAsia"/>
+          <w:sz w:val="24"/>
+          <w:szCs w:val="24"/>
+          <w:lang w:val="en-US"/>
+        </w:rPr>
+      </w:pPr>
+    </w:p>
+    <w:p>
+      <w:pPr>
+        <w:widowControl w:val="0"/>
+        <w:tabs>
+          <w:tab w:val="left" w:pos="1560"/>
+        </w:tabs>
+        <w:spacing w:before="61"/>
+        <w:rPr>
+          <w:rFonts w:eastAsiaTheme="minorEastAsia"/>
+          <w:sz w:val="24"/>
+          <w:szCs w:val="24"/>
+          <w:lang w:val="en-US"/>
+        </w:rPr>
+      </w:pPr>
+    </w:p>
+    <w:p>
+      <w:pPr>
+        <w:widowControl w:val="0"/>
+        <w:tabs>
+          <w:tab w:val="left" w:pos="1560"/>
+        </w:tabs>
+        <w:spacing w:before="61"/>
+        <w:rPr>
+          <w:rFonts w:eastAsiaTheme="minorEastAsia"/>
+          <w:sz w:val="24"/>
+          <w:szCs w:val="24"/>
+          <w:lang w:val="en-US"/>
+        </w:rPr>
+      </w:pPr>
+    </w:p>
+    <w:p>
+      <w:pPr>
+        <w:widowControl w:val="0"/>
+        <w:tabs>
+          <w:tab w:val="left" w:pos="1560"/>
+        </w:tabs>
+        <w:spacing w:before="61"/>
+        <w:rPr>
+          <w:rFonts w:eastAsiaTheme="minorEastAsia"/>
+          <w:sz w:val="24"/>
+          <w:szCs w:val="24"/>
+          <w:lang w:val="en-US"/>
+        </w:rPr>
+      </w:pPr>
     </w:p>
     <w:p>
       <w:pPr>
@@ -4673,7 +4866,7 @@
                 <w:szCs w:val="24"/>
                 <w:lang w:val="en-US"/>
               </w:rPr>
-              <w:t>9</w:t>
+              <w:t>7</w:t>
             </w:r>
           </w:p>
         </w:tc>
@@ -4747,16 +4940,19 @@
           <w:tab w:val="left" w:pos="1560"/>
         </w:tabs>
         <w:spacing w:before="61"/>
-      </w:pPr>
-      <w:r>
         <w:rPr>
           <w:noProof/>
         </w:rPr>
+      </w:pPr>
+      <w:r>
+        <w:rPr>
+          <w:noProof/>
+        </w:rPr>
         <w:drawing>
-          <wp:inline distT="0" distB="0" distL="0" distR="0" wp14:anchorId="7C5E7CCA" wp14:editId="7546AD7D">
-            <wp:extent cx="5731510" cy="7162165"/>
-            <wp:effectExtent l="0" t="0" r="2540" b="635"/>
-            <wp:docPr id="1432369580" name="Picture 1" descr="A diagram of a computer process&#10;&#10;Description automatically generated"/>
+          <wp:inline distT="0" distB="0" distL="0" distR="0" wp14:anchorId="1965730C" wp14:editId="3DC1A469">
+            <wp:extent cx="4296375" cy="5353797"/>
+            <wp:effectExtent l="0" t="0" r="9525" b="0"/>
+            <wp:docPr id="887381935" name="Picture 1" descr="A diagram of a computer process&#10;&#10;Description automatically generated"/>
             <wp:cNvGraphicFramePr>
               <a:graphicFrameLocks xmlns:a="http://schemas.openxmlformats.org/drawingml/2006/main" noChangeAspect="1"/>
             </wp:cNvGraphicFramePr>
@@ -4764,7 +4960,7 @@
               <a:graphicData uri="http://schemas.openxmlformats.org/drawingml/2006/picture">
                 <pic:pic xmlns:pic="http://schemas.openxmlformats.org/drawingml/2006/picture">
                   <pic:nvPicPr>
-                    <pic:cNvPr id="1432369580" name="Picture 1" descr="A diagram of a computer process&#10;&#10;Description automatically generated"/>
+                    <pic:cNvPr id="887381935" name="Picture 1" descr="A diagram of a computer process&#10;&#10;Description automatically generated"/>
                     <pic:cNvPicPr/>
                   </pic:nvPicPr>
                   <pic:blipFill>
@@ -4776,7 +4972,7 @@
                   <pic:spPr>
                     <a:xfrm>
                       <a:off x="0" y="0"/>
-                      <a:ext cx="5731510" cy="7162165"/>
+                      <a:ext cx="4296375" cy="5353797"/>
                     </a:xfrm>
                     <a:prstGeom prst="rect">
                       <a:avLst/>
@@ -4788,6 +4984,75 @@
           </wp:inline>
         </w:drawing>
       </w:r>
+    </w:p>
+    <w:p>
+      <w:pPr>
+        <w:widowControl w:val="0"/>
+        <w:tabs>
+          <w:tab w:val="left" w:pos="1560"/>
+        </w:tabs>
+        <w:spacing w:before="61"/>
+        <w:rPr>
+          <w:noProof/>
+        </w:rPr>
+      </w:pPr>
+    </w:p>
+    <w:p>
+      <w:pPr>
+        <w:widowControl w:val="0"/>
+        <w:tabs>
+          <w:tab w:val="left" w:pos="1560"/>
+        </w:tabs>
+        <w:spacing w:before="61"/>
+        <w:rPr>
+          <w:noProof/>
+        </w:rPr>
+      </w:pPr>
+    </w:p>
+    <w:p>
+      <w:pPr>
+        <w:widowControl w:val="0"/>
+        <w:tabs>
+          <w:tab w:val="left" w:pos="1560"/>
+        </w:tabs>
+        <w:spacing w:before="61"/>
+        <w:rPr>
+          <w:noProof/>
+        </w:rPr>
+      </w:pPr>
+    </w:p>
+    <w:p>
+      <w:pPr>
+        <w:widowControl w:val="0"/>
+        <w:tabs>
+          <w:tab w:val="left" w:pos="1560"/>
+        </w:tabs>
+        <w:spacing w:before="61"/>
+        <w:rPr>
+          <w:noProof/>
+        </w:rPr>
+      </w:pPr>
+    </w:p>
+    <w:p>
+      <w:pPr>
+        <w:widowControl w:val="0"/>
+        <w:tabs>
+          <w:tab w:val="left" w:pos="1560"/>
+        </w:tabs>
+        <w:spacing w:before="61"/>
+        <w:rPr>
+          <w:noProof/>
+        </w:rPr>
+      </w:pPr>
+    </w:p>
+    <w:p>
+      <w:pPr>
+        <w:widowControl w:val="0"/>
+        <w:tabs>
+          <w:tab w:val="left" w:pos="1560"/>
+        </w:tabs>
+        <w:spacing w:before="61"/>
+      </w:pPr>
     </w:p>
     <w:p>
       <w:pPr>
@@ -4913,7 +5178,14 @@
                 <w:b/>
                 <w:bCs/>
               </w:rPr>
-              <w:t>-37</w:t>
+              <w:t>-3</w:t>
+            </w:r>
+            <w:r>
+              <w:rPr>
+                <w:b/>
+                <w:bCs/>
+              </w:rPr>
+              <w:t>5</w:t>
             </w:r>
           </w:p>
         </w:tc>
@@ -4957,11 +5229,14 @@
         <w:spacing w:before="61"/>
       </w:pPr>
       <w:r>
+        <w:rPr>
+          <w:noProof/>
+        </w:rPr>
         <w:drawing>
-          <wp:inline distT="0" distB="0" distL="0" distR="0" wp14:anchorId="00E87BA3" wp14:editId="1A1FFAF1">
-            <wp:extent cx="4753638" cy="7116168"/>
-            <wp:effectExtent l="0" t="0" r="8890" b="8890"/>
-            <wp:docPr id="652822940" name="Picture 1" descr="A screenshot of a computer flowchart&#10;&#10;Description automatically generated"/>
+          <wp:inline distT="0" distB="0" distL="0" distR="0" wp14:anchorId="317D4CFE" wp14:editId="1BF11666">
+            <wp:extent cx="4286848" cy="6173061"/>
+            <wp:effectExtent l="0" t="0" r="0" b="0"/>
+            <wp:docPr id="979279915" name="Picture 1" descr="A diagram of a computer flowchart&#10;&#10;Description automatically generated"/>
             <wp:cNvGraphicFramePr>
               <a:graphicFrameLocks xmlns:a="http://schemas.openxmlformats.org/drawingml/2006/main" noChangeAspect="1"/>
             </wp:cNvGraphicFramePr>
@@ -4969,7 +5244,7 @@
               <a:graphicData uri="http://schemas.openxmlformats.org/drawingml/2006/picture">
                 <pic:pic xmlns:pic="http://schemas.openxmlformats.org/drawingml/2006/picture">
                   <pic:nvPicPr>
-                    <pic:cNvPr id="652822940" name="Picture 1" descr="A screenshot of a computer flowchart&#10;&#10;Description automatically generated"/>
+                    <pic:cNvPr id="979279915" name="Picture 1" descr="A diagram of a computer flowchart&#10;&#10;Description automatically generated"/>
                     <pic:cNvPicPr/>
                   </pic:nvPicPr>
                   <pic:blipFill>
@@ -4981,7 +5256,7 @@
                   <pic:spPr>
                     <a:xfrm>
                       <a:off x="0" y="0"/>
-                      <a:ext cx="4753638" cy="7116168"/>
+                      <a:ext cx="4286848" cy="6173061"/>
                     </a:xfrm>
                     <a:prstGeom prst="rect">
                       <a:avLst/>
@@ -5001,6 +5276,33 @@
           <w:tab w:val="left" w:pos="1560"/>
         </w:tabs>
         <w:spacing w:before="61"/>
+      </w:pPr>
+    </w:p>
+    <w:p>
+      <w:pPr>
+        <w:widowControl w:val="0"/>
+        <w:tabs>
+          <w:tab w:val="left" w:pos="1560"/>
+        </w:tabs>
+        <w:spacing w:before="61"/>
+      </w:pPr>
+    </w:p>
+    <w:p>
+      <w:pPr>
+        <w:widowControl w:val="0"/>
+        <w:tabs>
+          <w:tab w:val="left" w:pos="1560"/>
+        </w:tabs>
+        <w:spacing w:before="61"/>
+      </w:pPr>
+    </w:p>
+    <w:p>
+      <w:pPr>
+        <w:widowControl w:val="0"/>
+        <w:tabs>
+          <w:tab w:val="left" w:pos="1560"/>
+        </w:tabs>
+        <w:spacing w:before="61"/>
         <w:ind w:left="1560" w:hanging="720"/>
         <w:jc w:val="center"/>
       </w:pPr>
@@ -5057,6 +5359,7 @@
           <w:color w:val="1F4D78"/>
           <w:lang w:val="en-US"/>
         </w:rPr>
+        <w:lastRenderedPageBreak/>
         <w:t>2.3.</w:t>
       </w:r>
       <w:r>
@@ -5171,7 +5474,23 @@
         </w:rPr>
       </w:pPr>
       <w:r>
-        <w:t>The Vending Machine has 2 Power Modes as defined in the State Machine diagram in Figure below. The transitions between LPM and HPM are triggered by the events labelled “evGetDrink” and “evEnterWakeup”. Conditions for trigger the events are defined in the requirements below.</w:t>
+        <w:t>The Vending Machine has 2 Power Modes as defined in the State Machine diagram in Figure below. The transitions between LPM and HPM are triggered by the events labelled “</w:t>
+      </w:r>
+      <w:proofErr w:type="spellStart"/>
+      <w:r>
+        <w:t>evGetDrink</w:t>
+      </w:r>
+      <w:proofErr w:type="spellEnd"/>
+      <w:r>
+        <w:t>” and “</w:t>
+      </w:r>
+      <w:proofErr w:type="spellStart"/>
+      <w:r>
+        <w:t>evEnterWakeup</w:t>
+      </w:r>
+      <w:proofErr w:type="spellEnd"/>
+      <w:r>
+        <w:t>”. Conditions for trigger the events are defined in the requirements below.</w:t>
       </w:r>
     </w:p>
     <w:p>
@@ -5250,7 +5569,77 @@
         <w:rPr>
           <w:lang w:val="en-SG"/>
         </w:rPr>
-        <w:t>The state machine above begins in the Initialization state and transitions to the High Power Mode upon receiving the evGetDrink event. Within the High Power Mode, the system follows a sequence of states starting with Selecting, then Getting, through evGet, and finally to Dispensing through evDispense. Once the drink is dispensed, the system can either go to a Low Power Mode with the evSleep event or remain in High Power Mode. In Low Power Mode, the system awaits the evWakeup event to return to High Power Mode, ready to start the process again.</w:t>
+        <w:t xml:space="preserve">The state machine above begins in the Initialization state and transitions to the High Power Mode upon receiving the </w:t>
+      </w:r>
+      <w:proofErr w:type="spellStart"/>
+      <w:r>
+        <w:rPr>
+          <w:lang w:val="en-SG"/>
+        </w:rPr>
+        <w:t>evGetDrink</w:t>
+      </w:r>
+      <w:proofErr w:type="spellEnd"/>
+      <w:r>
+        <w:rPr>
+          <w:lang w:val="en-SG"/>
+        </w:rPr>
+        <w:t xml:space="preserve"> event. Within the High Power Mode, the system follows a sequence of states starting with Selecting, then Getting, through </w:t>
+      </w:r>
+      <w:proofErr w:type="spellStart"/>
+      <w:r>
+        <w:rPr>
+          <w:lang w:val="en-SG"/>
+        </w:rPr>
+        <w:t>evGet</w:t>
+      </w:r>
+      <w:proofErr w:type="spellEnd"/>
+      <w:r>
+        <w:rPr>
+          <w:lang w:val="en-SG"/>
+        </w:rPr>
+        <w:t xml:space="preserve">, and finally to Dispensing through </w:t>
+      </w:r>
+      <w:proofErr w:type="spellStart"/>
+      <w:r>
+        <w:rPr>
+          <w:lang w:val="en-SG"/>
+        </w:rPr>
+        <w:t>evDispense</w:t>
+      </w:r>
+      <w:proofErr w:type="spellEnd"/>
+      <w:r>
+        <w:rPr>
+          <w:lang w:val="en-SG"/>
+        </w:rPr>
+        <w:t xml:space="preserve">. Once the drink is dispensed, the system can either go to a Low Power Mode with the </w:t>
+      </w:r>
+      <w:proofErr w:type="spellStart"/>
+      <w:r>
+        <w:rPr>
+          <w:lang w:val="en-SG"/>
+        </w:rPr>
+        <w:t>evSleep</w:t>
+      </w:r>
+      <w:proofErr w:type="spellEnd"/>
+      <w:r>
+        <w:rPr>
+          <w:lang w:val="en-SG"/>
+        </w:rPr>
+        <w:t xml:space="preserve"> event or remain in High Power Mode. In Low Power Mode, the system awaits the </w:t>
+      </w:r>
+      <w:proofErr w:type="spellStart"/>
+      <w:r>
+        <w:rPr>
+          <w:lang w:val="en-SG"/>
+        </w:rPr>
+        <w:t>evWakeup</w:t>
+      </w:r>
+      <w:proofErr w:type="spellEnd"/>
+      <w:r>
+        <w:rPr>
+          <w:lang w:val="en-SG"/>
+        </w:rPr>
+        <w:t xml:space="preserve"> event to return to High Power Mode, ready to start the process again.</w:t>
       </w:r>
     </w:p>
     <w:p>
@@ -5360,7 +5749,21 @@
               <w:rPr>
                 <w:lang w:val="en-SG"/>
               </w:rPr>
-              <w:t>“evWakeup” Trigger Condition 1</w:t>
+              <w:t>“</w:t>
+            </w:r>
+            <w:proofErr w:type="spellStart"/>
+            <w:r>
+              <w:rPr>
+                <w:lang w:val="en-SG"/>
+              </w:rPr>
+              <w:t>evWakeup</w:t>
+            </w:r>
+            <w:proofErr w:type="spellEnd"/>
+            <w:r>
+              <w:rPr>
+                <w:lang w:val="en-SG"/>
+              </w:rPr>
+              <w:t>” Trigger Condition 1</w:t>
             </w:r>
             <w:r>
               <w:br/>
@@ -5415,7 +5818,21 @@
               <w:rPr>
                 <w:lang w:val="en-SG"/>
               </w:rPr>
-              <w:t>“evSleep” Trigger Condition 2</w:t>
+              <w:t>“</w:t>
+            </w:r>
+            <w:proofErr w:type="spellStart"/>
+            <w:r>
+              <w:rPr>
+                <w:lang w:val="en-SG"/>
+              </w:rPr>
+              <w:t>evSleep</w:t>
+            </w:r>
+            <w:proofErr w:type="spellEnd"/>
+            <w:r>
+              <w:rPr>
+                <w:lang w:val="en-SG"/>
+              </w:rPr>
+              <w:t>” Trigger Condition 2</w:t>
             </w:r>
             <w:r>
               <w:br/>
@@ -5470,7 +5887,15 @@
               </w:rPr>
             </w:pPr>
             <w:r>
-              <w:t>“evSleep” Trigger Condition 2</w:t>
+              <w:t>“</w:t>
+            </w:r>
+            <w:proofErr w:type="spellStart"/>
+            <w:r>
+              <w:t>evSleep</w:t>
+            </w:r>
+            <w:proofErr w:type="spellEnd"/>
+            <w:r>
+              <w:t>” Trigger Condition 2</w:t>
             </w:r>
           </w:p>
           <w:p>
@@ -5655,7 +6080,6 @@
     </w:p>
     <w:p>
       <w:r>
-        <w:lastRenderedPageBreak/>
         <w:t>The Hardware Abstraction Layer consists of input devices (RFID reader, QR/barcode scanner, keypad, camera), output devices (LCD screen, buzzer). These components work together to ensure the seamless operation of the smart vending machine.</w:t>
       </w:r>
     </w:p>

</xml_diff>